<commit_message>
Started fixing DOCXs, Fixes #15, Fixes #19
</commit_message>
<xml_diff>
--- a/docassemble/DeadBrokeDads2/data/templates/bank-levy.docx
+++ b/docassemble/DeadBrokeDads2/data/templates/bank-levy.docx
@@ -106,13 +106,11 @@
       <w:pPr>
         <w:sectPr>
           <w:footerReference w:type="default" r:id="rId2"/>
-          <w:footerReference w:type="first" r:id="rId3"/>
           <w:type w:val="nextPage"/>
           <w:pgSz w:w="12240" w:h="15840"/>
           <w:pgMar w:left="1440" w:right="1440" w:header="0" w:top="720" w:footer="1022" w:bottom="1440" w:gutter="0"/>
           <w:pgNumType w:fmt="decimal"/>
           <w:formProt w:val="false"/>
-          <w:titlePg/>
           <w:textDirection w:val="lrTb"/>
           <w:docGrid w:type="default" w:linePitch="326" w:charSpace="0"/>
         </w:sectPr>
@@ -159,7 +157,9 @@
       </w:pPr>
       <w:r>
         <w:rPr/>
-        <w:t>ADDRESS Line 2:</w:t>
+        <w:t>HOME PHONE: {% if client.homephone %} {{client.homephone}}{% endif %}</w:t>
+        <w:tab/>
+        <w:t xml:space="preserve">WORK PHONE: {% if client.workphone %} {{client.workphone}}{% endif %} </w:t>
       </w:r>
     </w:p>
     <w:p>
@@ -169,10 +169,14 @@
         <w:rPr/>
       </w:pPr>
       <w:r>
-        <w:rPr/>
-        <w:t>HOME PHONE: :{% if client. homephone %} {{client.homephone}}{% endif %}</w:t>
-        <w:tab/>
-        <w:t xml:space="preserve">WORK PHONE :{% if client. workphone %} {{client.workphone}}{% endif %} </w:t>
+        <w:rPr>
+          <w:b/>
+        </w:rPr>
+        <w:t>Please check the reasons that apply (you may check more than one)</w:t>
+      </w:r>
+      <w:r>
+        <w:rPr/>
+        <w:t>:</w:t>
       </w:r>
     </w:p>
     <w:p>
@@ -183,23 +187,6 @@
       </w:pPr>
       <w:r>
         <w:rPr>
-          <w:b/>
-        </w:rPr>
-        <w:t>Please check the reasons that apply (you may check more than one)</w:t>
-      </w:r>
-      <w:r>
-        <w:rPr/>
-        <w:t>:</w:t>
-      </w:r>
-    </w:p>
-    <w:p>
-      <w:pPr>
-        <w:pStyle w:val="Normal"/>
-        <w:spacing w:before="0" w:after="120"/>
-        <w:rPr/>
-      </w:pPr>
-      <w:r>
-        <w:rPr>
           <w:color w:val="FF0000"/>
         </w:rPr>
         <w:t>{% if levy_too_much %}</w:t>
@@ -232,7 +219,37 @@
         <w:rPr>
           <w:color w:val="FFC000"/>
         </w:rPr>
-        <w:t>{% if levy_too_much %}arrears_correct{% endif %}</w:t>
+        <w:t>{% if levy_too_much %}</w:t>
+      </w:r>
+      <w:r>
+        <w:rPr>
+          <w:color w:val="FFC000"/>
+        </w:rPr>
+        <w:t>{{</w:t>
+      </w:r>
+      <w:r>
+        <w:rPr>
+          <w:color w:val="FFC000"/>
+        </w:rPr>
+        <w:t>arrears_correct</w:t>
+      </w:r>
+      <w:r>
+        <w:rPr>
+          <w:color w:val="FFC000"/>
+        </w:rPr>
+        <w:t xml:space="preserve">}}{% else %} </w:t>
+      </w:r>
+      <w:r>
+        <w:rPr>
+          <w:color w:val="000000"/>
+        </w:rPr>
+        <w:t>____</w:t>
+      </w:r>
+      <w:r>
+        <w:rPr>
+          <w:color w:val="FFC000"/>
+        </w:rPr>
+        <w:t>{% endif %}</w:t>
       </w:r>
       <w:r>
         <w:rPr/>
@@ -981,8 +998,29 @@
           <w:sz w:val="19"/>
           <w:szCs w:val="19"/>
         </w:rPr>
-        <w:t>Visit our web site at;</w:t>
-      </w:r>
+        <w:t xml:space="preserve">Visit our web site at; </w:t>
+      </w:r>
+      <w:hyperlink r:id="rId3">
+        <w:r>
+          <w:rPr>
+            <w:rStyle w:val="InternetLink"/>
+            <w:rFonts w:cs="Bookman Old Style" w:ascii="Bookman Old Style" w:hAnsi="Bookman Old Style"/>
+            <w:sz w:val="19"/>
+            <w:szCs w:val="19"/>
+          </w:rPr>
+          <w:t>https://www.mass.gov/orgs/child-support-enforcement-division</w:t>
+        </w:r>
+      </w:hyperlink>
+      <w:hyperlink r:id="rId4">
+        <w:r>
+          <w:rPr>
+            <w:rFonts w:cs="Bookman Old Style" w:ascii="Bookman Old Style" w:hAnsi="Bookman Old Style"/>
+            <w:sz w:val="19"/>
+            <w:szCs w:val="19"/>
+          </w:rPr>
+          <w:t xml:space="preserve"> </w:t>
+        </w:r>
+      </w:hyperlink>
     </w:p>
     <w:p>
       <w:pPr>
@@ -1007,9 +1045,9 @@
       </w:r>
     </w:p>
     <w:sectPr>
-      <w:headerReference w:type="first" r:id="rId4"/>
-      <w:footerReference w:type="default" r:id="rId5"/>
-      <w:footerReference w:type="first" r:id="rId6"/>
+      <w:headerReference w:type="first" r:id="rId5"/>
+      <w:footerReference w:type="default" r:id="rId6"/>
+      <w:footerReference w:type="first" r:id="rId7"/>
       <w:type w:val="nextPage"/>
       <w:pgSz w:w="12240" w:h="15840"/>
       <w:pgMar w:left="1214" w:right="1246" w:header="720" w:top="720" w:footer="962" w:bottom="1019" w:gutter="0"/>
@@ -1024,21 +1062,6 @@
 </file>
 
 <file path=word/footer1.xml><?xml version="1.0" encoding="utf-8"?>
-<w:ftr xmlns:o="urn:schemas-microsoft-com:office:office" xmlns:r="http://schemas.openxmlformats.org/officeDocument/2006/relationships" xmlns:v="urn:schemas-microsoft-com:vml" xmlns:w="http://schemas.openxmlformats.org/wordprocessingml/2006/main" xmlns:w10="urn:schemas-microsoft-com:office:word" xmlns:wp="http://schemas.openxmlformats.org/drawingml/2006/wordprocessingDrawing" xmlns:wps="http://schemas.microsoft.com/office/word/2010/wordprocessingShape" xmlns:wpg="http://schemas.microsoft.com/office/word/2010/wordprocessingGroup" xmlns:mc="http://schemas.openxmlformats.org/markup-compatibility/2006" xmlns:wp14="http://schemas.microsoft.com/office/word/2010/wordprocessingDrawing" xmlns:w14="http://schemas.microsoft.com/office/word/2010/wordml" mc:Ignorable="w14 wp14">
-  <w:p>
-    <w:pPr>
-      <w:pStyle w:val="Normal"/>
-      <w:widowControl/>
-      <w:rPr/>
-    </w:pPr>
-    <w:r>
-      <w:rPr/>
-    </w:r>
-  </w:p>
-</w:ftr>
-</file>
-
-<file path=word/footer2.xml><?xml version="1.0" encoding="utf-8"?>
 <w:ftr xmlns:o="urn:schemas-microsoft-com:office:office" xmlns:r="http://schemas.openxmlformats.org/officeDocument/2006/relationships" xmlns:v="urn:schemas-microsoft-com:vml" xmlns:w="http://schemas.openxmlformats.org/wordprocessingml/2006/main" xmlns:w10="urn:schemas-microsoft-com:office:word" xmlns:wp="http://schemas.openxmlformats.org/drawingml/2006/wordprocessingDrawing" xmlns:wps="http://schemas.microsoft.com/office/word/2010/wordprocessingShape" xmlns:wpg="http://schemas.microsoft.com/office/word/2010/wordprocessingGroup" xmlns:mc="http://schemas.openxmlformats.org/markup-compatibility/2006" xmlns:wp14="http://schemas.microsoft.com/office/word/2010/wordprocessingDrawing" xmlns:w14="http://schemas.microsoft.com/office/word/2010/wordml" mc:Ignorable="w14 wp14">
   <w:p>
     <w:pPr>
@@ -1064,7 +1087,7 @@
               <wp:positionV relativeFrom="paragraph">
                 <wp:posOffset>635</wp:posOffset>
               </wp:positionV>
-              <wp:extent cx="5864860" cy="176530"/>
+              <wp:extent cx="5865495" cy="177165"/>
               <wp:effectExtent l="0" t="0" r="0" b="0"/>
               <wp:wrapSquare wrapText="bothSides"/>
               <wp:docPr id="1" name="Text Box 1"/>
@@ -1075,7 +1098,7 @@
                     <wps:spPr>
                       <a:xfrm>
                         <a:off x="0" y="0"/>
-                        <a:ext cx="5864400" cy="176040"/>
+                        <a:ext cx="5864760" cy="176400"/>
                       </a:xfrm>
                       <a:prstGeom prst="rect">
                         <a:avLst/>
@@ -1108,6 +1131,7 @@
                           <w:r>
                             <w:rPr>
                               <w:rFonts w:cs="Bookman Old Style" w:ascii="Bookman Old Style" w:hAnsi="Bookman Old Style"/>
+                              <w:color w:val="000000"/>
                               <w:spacing w:val="11"/>
                               <w:sz w:val="15"/>
                               <w:szCs w:val="15"/>
@@ -1126,6 +1150,7 @@
                           <w:r>
                             <w:rPr>
                               <w:rFonts w:cs="Garamond" w:ascii="Garamond" w:hAnsi="Garamond"/>
+                              <w:color w:val="000000"/>
                               <w:spacing w:val="-4"/>
                               <w:sz w:val="23"/>
                               <w:szCs w:val="23"/>
@@ -1135,6 +1160,7 @@
                           <w:r>
                             <w:rPr>
                               <w:rFonts w:cs="Bookman Old Style" w:ascii="Bookman Old Style" w:hAnsi="Bookman Old Style"/>
+                              <w:color w:val="000000"/>
                               <w:spacing w:val="-4"/>
                               <w:sz w:val="15"/>
                               <w:szCs w:val="15"/>
@@ -1144,6 +1170,7 @@
                           <w:r>
                             <w:rPr>
                               <w:rFonts w:cs="Garamond" w:ascii="Garamond" w:hAnsi="Garamond"/>
+                              <w:color w:val="000000"/>
                               <w:spacing w:val="-4"/>
                               <w:sz w:val="23"/>
                               <w:szCs w:val="23"/>
@@ -1153,6 +1180,7 @@
                           <w:r>
                             <w:rPr>
                               <w:rFonts w:cs="Bookman Old Style" w:ascii="Bookman Old Style" w:hAnsi="Bookman Old Style"/>
+                              <w:color w:val="000000"/>
                               <w:spacing w:val="-4"/>
                               <w:sz w:val="15"/>
                               <w:szCs w:val="15"/>
@@ -1173,9 +1201,9 @@
         </mc:Choice>
         <mc:Fallback>
           <w:pict>
-            <v:rect id="shape_0" ID="Text Box 1" fillcolor="white" stroked="f" style="position:absolute;margin-left:80.15pt;margin-top:0pt;width:461.7pt;height:13.8pt;mso-position-horizontal-relative:page" wp14:anchorId="0C189CD5">
+            <v:rect id="shape_0" ID="Text Box 1" stroked="f" style="position:absolute;margin-left:80.15pt;margin-top:0.05pt;width:461.75pt;height:13.85pt;mso-position-horizontal-relative:page" wp14:anchorId="0C189CD5">
               <w10:wrap type="square"/>
-              <v:fill o:detectmouseclick="t" type="solid" color2="black" opacity="0"/>
+              <v:fill o:detectmouseclick="t" on="false"/>
               <v:stroke color="#3465a4" joinstyle="round" endcap="flat"/>
               <v:textbox>
                 <w:txbxContent>
@@ -1194,6 +1222,7 @@
                     <w:r>
                       <w:rPr>
                         <w:rFonts w:cs="Bookman Old Style" w:ascii="Bookman Old Style" w:hAnsi="Bookman Old Style"/>
+                        <w:color w:val="000000"/>
                         <w:spacing w:val="11"/>
                         <w:sz w:val="15"/>
                         <w:szCs w:val="15"/>
@@ -1212,6 +1241,7 @@
                     <w:r>
                       <w:rPr>
                         <w:rFonts w:cs="Garamond" w:ascii="Garamond" w:hAnsi="Garamond"/>
+                        <w:color w:val="000000"/>
                         <w:spacing w:val="-4"/>
                         <w:sz w:val="23"/>
                         <w:szCs w:val="23"/>
@@ -1221,6 +1251,7 @@
                     <w:r>
                       <w:rPr>
                         <w:rFonts w:cs="Bookman Old Style" w:ascii="Bookman Old Style" w:hAnsi="Bookman Old Style"/>
+                        <w:color w:val="000000"/>
                         <w:spacing w:val="-4"/>
                         <w:sz w:val="15"/>
                         <w:szCs w:val="15"/>
@@ -1230,6 +1261,7 @@
                     <w:r>
                       <w:rPr>
                         <w:rFonts w:cs="Garamond" w:ascii="Garamond" w:hAnsi="Garamond"/>
+                        <w:color w:val="000000"/>
                         <w:spacing w:val="-4"/>
                         <w:sz w:val="23"/>
                         <w:szCs w:val="23"/>
@@ -1239,6 +1271,7 @@
                     <w:r>
                       <w:rPr>
                         <w:rFonts w:cs="Bookman Old Style" w:ascii="Bookman Old Style" w:hAnsi="Bookman Old Style"/>
+                        <w:color w:val="000000"/>
                         <w:spacing w:val="-4"/>
                         <w:sz w:val="15"/>
                         <w:szCs w:val="15"/>
@@ -1257,7 +1290,7 @@
 </w:ftr>
 </file>
 
-<file path=word/footer3.xml><?xml version="1.0" encoding="utf-8"?>
+<file path=word/footer2.xml><?xml version="1.0" encoding="utf-8"?>
 <w:ftr xmlns:o="urn:schemas-microsoft-com:office:office" xmlns:r="http://schemas.openxmlformats.org/officeDocument/2006/relationships" xmlns:v="urn:schemas-microsoft-com:vml" xmlns:w="http://schemas.openxmlformats.org/wordprocessingml/2006/main" xmlns:w10="urn:schemas-microsoft-com:office:word" xmlns:wp="http://schemas.openxmlformats.org/drawingml/2006/wordprocessingDrawing" xmlns:wps="http://schemas.microsoft.com/office/word/2010/wordprocessingShape" xmlns:wpg="http://schemas.microsoft.com/office/word/2010/wordprocessingGroup" xmlns:mc="http://schemas.openxmlformats.org/markup-compatibility/2006" xmlns:wp14="http://schemas.microsoft.com/office/word/2010/wordprocessingDrawing" xmlns:w14="http://schemas.microsoft.com/office/word/2010/wordml" mc:Ignorable="w14 wp14">
   <w:p>
     <w:pPr>
@@ -1272,7 +1305,7 @@
 </w:ftr>
 </file>
 
-<file path=word/footer4.xml><?xml version="1.0" encoding="utf-8"?>
+<file path=word/footer3.xml><?xml version="1.0" encoding="utf-8"?>
 <w:ftr xmlns:o="urn:schemas-microsoft-com:office:office" xmlns:r="http://schemas.openxmlformats.org/officeDocument/2006/relationships" xmlns:v="urn:schemas-microsoft-com:vml" xmlns:w="http://schemas.openxmlformats.org/wordprocessingml/2006/main" xmlns:w10="urn:schemas-microsoft-com:office:word" xmlns:wp="http://schemas.openxmlformats.org/drawingml/2006/wordprocessingDrawing" xmlns:wps="http://schemas.microsoft.com/office/word/2010/wordprocessingShape" xmlns:wpg="http://schemas.microsoft.com/office/word/2010/wordprocessingGroup" xmlns:mc="http://schemas.openxmlformats.org/markup-compatibility/2006" xmlns:wp14="http://schemas.microsoft.com/office/word/2010/wordprocessingDrawing" xmlns:w14="http://schemas.microsoft.com/office/word/2010/wordml" mc:Ignorable="w14 wp14">
   <w:p>
     <w:pPr>
@@ -1520,6 +1553,7 @@
     <w:qFormat/>
     <w:pPr>
       <w:widowControl w:val="false"/>
+      <w:suppressAutoHyphens w:val="true"/>
       <w:bidi w:val="0"/>
       <w:spacing w:lineRule="auto" w:line="240" w:before="0" w:after="0"/>
       <w:jc w:val="left"/>
@@ -1565,6 +1599,14 @@
       <w:rFonts w:ascii="Times New Roman" w:hAnsi="Times New Roman"/>
       <w:sz w:val="24"/>
       <w:szCs w:val="24"/>
+    </w:rPr>
+  </w:style>
+  <w:style w:type="character" w:styleId="InternetLink">
+    <w:name w:val="Hyperlink"/>
+    <w:rPr>
+      <w:color w:val="000080"/>
+      <w:u w:val="single"/>
+      <w:lang w:val="zxx" w:eastAsia="zxx" w:bidi="zxx"/>
     </w:rPr>
   </w:style>
   <w:style w:type="paragraph" w:styleId="Heading">

</xml_diff>